<commit_message>
Finalização do Relatório, adição dos tópicos (Segurança e Governança da Informação / Conclusão e Integração)
</commit_message>
<xml_diff>
--- a/documentação/Relatório Chatbot.docx
+++ b/documentação/Relatório Chatbot.docx
@@ -145,6 +145,44 @@
         <w:t xml:space="preserve"> Tavares de Abreu Silva</w:t>
       </w:r>
     </w:p>
+    <w:p>
+      <w:pPr>
+        <w:pStyle w:val="Normal"/>
+        <w:bidi w:val="0"/>
+        <w:jc w:val="center"/>
+        <w:rPr>
+          <w:rFonts w:ascii="Bahnschrift" w:hAnsi="Bahnschrift" w:eastAsia="Bahnschrift" w:cs="Bahnschrift"/>
+          <w:b w:val="0"/>
+          <w:bCs w:val="0"/>
+          <w:sz w:val="32"/>
+          <w:szCs w:val="32"/>
+        </w:rPr>
+      </w:pPr>
+    </w:p>
+    <w:p w14:noSpellErr="1">
+      <w:pPr>
+        <w:pStyle w:val="Normal"/>
+        <w:bidi w:val="0"/>
+        <w:jc w:val="center"/>
+        <w:rPr>
+          <w:rFonts w:ascii="Bahnschrift" w:hAnsi="Bahnschrift" w:eastAsia="Bahnschrift" w:cs="Bahnschrift"/>
+          <w:b w:val="0"/>
+          <w:bCs w:val="0"/>
+          <w:sz w:val="32"/>
+          <w:szCs w:val="32"/>
+        </w:rPr>
+      </w:pPr>
+      <w:r>
+        <w:rPr>
+          <w:rFonts w:ascii="Bahnschrift" w:hAnsi="Bahnschrift" w:eastAsia="Bahnschrift" w:cs="Bahnschrift"/>
+          <w:b w:val="1"/>
+          <w:bCs w:val="1"/>
+          <w:sz w:val="36"/>
+          <w:szCs w:val="36"/>
+        </w:rPr>
+        <w:t>Sumário:</w:t>
+      </w:r>
+    </w:p>
     <w:p xmlns:wp14="http://schemas.microsoft.com/office/word/2010/wordml" wp14:textId="77777777">
       <w:pPr>
         <w:pStyle w:val="Normal"/>
@@ -326,7 +364,7 @@
         </w:rPr>
       </w:pPr>
     </w:p>
-    <w:p xmlns:wp14="http://schemas.microsoft.com/office/word/2010/wordml" wp14:textId="77777777">
+    <w:p xmlns:wp14="http://schemas.microsoft.com/office/word/2010/wordml" wp14:textId="11D35E1D">
       <w:pPr>
         <w:pStyle w:val="Normal"/>
         <w:numPr>
@@ -352,6 +390,22 @@
           <w:sz w:val="28"/>
           <w:szCs w:val="28"/>
         </w:rPr>
+        <w:t xml:space="preserve"> </w:t>
+      </w:r>
+      <w:r>
+        <w:tab/>
+      </w:r>
+      <w:r>
+        <w:tab/>
+      </w:r>
+      <w:r>
+        <w:rPr>
+          <w:rFonts w:ascii="Bahnschrift" w:hAnsi="Bahnschrift" w:eastAsia="Bahnschrift" w:cs="Bahnschrift"/>
+          <w:b w:val="1"/>
+          <w:bCs w:val="1"/>
+          <w:sz w:val="28"/>
+          <w:szCs w:val="28"/>
+        </w:rPr>
         <w:t>Descrição da Empresa</w:t>
       </w:r>
     </w:p>
@@ -546,7 +600,7 @@
         </w:rPr>
       </w:pPr>
     </w:p>
-    <w:p xmlns:wp14="http://schemas.microsoft.com/office/word/2010/wordml" wp14:textId="74DB37B3">
+    <w:p xmlns:wp14="http://schemas.microsoft.com/office/word/2010/wordml" wp14:textId="6503B685">
       <w:pPr>
         <w:pStyle w:val="Normal"/>
         <w:numPr>
@@ -572,7 +626,23 @@
           <w:sz w:val="28"/>
           <w:szCs w:val="28"/>
         </w:rPr>
-        <w:t xml:space="preserve"> Processos de Negócio e Problemas Informacionais</w:t>
+        <w:t xml:space="preserve"> </w:t>
+      </w:r>
+      <w:r>
+        <w:tab/>
+      </w:r>
+      <w:r>
+        <w:tab/>
+      </w:r>
+      <w:r>
+        <w:rPr>
+          <w:rFonts w:ascii="Bahnschrift" w:hAnsi="Bahnschrift" w:eastAsia="Bahnschrift" w:cs="Bahnschrift"/>
+          <w:b w:val="1"/>
+          <w:bCs w:val="1"/>
+          <w:sz w:val="28"/>
+          <w:szCs w:val="28"/>
+        </w:rPr>
+        <w:t>Processos de Negócio e Problemas Informacionais</w:t>
       </w:r>
     </w:p>
     <w:p xmlns:wp14="http://schemas.microsoft.com/office/word/2010/wordml" wp14:textId="77777777">
@@ -849,7 +919,7 @@
         </w:rPr>
       </w:pPr>
     </w:p>
-    <w:p xmlns:wp14="http://schemas.microsoft.com/office/word/2010/wordml" wp14:textId="4094ACFE">
+    <w:p xmlns:wp14="http://schemas.microsoft.com/office/word/2010/wordml" wp14:textId="7352592F">
       <w:pPr>
         <w:pStyle w:val="Normal"/>
         <w:numPr>
@@ -878,6 +948,12 @@
         <w:t xml:space="preserve"> </w:t>
       </w:r>
       <w:r>
+        <w:tab/>
+      </w:r>
+      <w:r>
+        <w:tab/>
+      </w:r>
+      <w:r>
         <w:rPr>
           <w:rFonts w:ascii="Bahnschrift" w:hAnsi="Bahnschrift" w:eastAsia="Bahnschrift" w:cs="Bahnschrift"/>
           <w:b w:val="1"/>
@@ -933,7 +1009,7 @@
         <w:t xml:space="preserve"> para WhatsApp resolve o principal problema gerado pela falta de comunicação entre departamentos, a abertura inicial de chamadas;</w:t>
       </w:r>
     </w:p>
-    <w:p xmlns:wp14="http://schemas.microsoft.com/office/word/2010/wordml" wp14:textId="77777777">
+    <w:p xmlns:wp14="http://schemas.microsoft.com/office/word/2010/wordml" wp14:textId="77777777" wp14:noSpellErr="1">
       <w:pPr>
         <w:pStyle w:val="Normal"/>
         <w:bidi w:val="0"/>
@@ -967,7 +1043,6 @@
         </w:rPr>
         <w:t xml:space="preserve">m perguntas simples o </w:t>
       </w:r>
-      <w:bookmarkStart w:name="_Int_SX4ecsJY" w:id="1976490105"/>
       <w:r>
         <w:rPr>
           <w:rFonts w:ascii="Bahnschrift" w:hAnsi="Bahnschrift" w:eastAsia="Bahnschrift" w:cs="Bahnschrift"/>
@@ -978,7 +1053,6 @@
         </w:rPr>
         <w:t>chatbot</w:t>
       </w:r>
-      <w:bookmarkEnd w:id="1976490105"/>
       <w:r>
         <w:rPr>
           <w:rFonts w:ascii="Bahnschrift" w:hAnsi="Bahnschrift" w:eastAsia="Bahnschrift" w:cs="Bahnschrift"/>
@@ -1283,7 +1357,7 @@
         </w:rPr>
       </w:pPr>
     </w:p>
-    <w:p xmlns:wp14="http://schemas.microsoft.com/office/word/2010/wordml" wp14:textId="3185C095">
+    <w:p xmlns:wp14="http://schemas.microsoft.com/office/word/2010/wordml" wp14:textId="36DB4675">
       <w:pPr>
         <w:pStyle w:val="Normal"/>
         <w:numPr>
@@ -1310,6 +1384,12 @@
           <w:szCs w:val="28"/>
         </w:rPr>
         <w:t xml:space="preserve"> </w:t>
+      </w:r>
+      <w:r>
+        <w:tab/>
+      </w:r>
+      <w:r>
+        <w:tab/>
       </w:r>
       <w:r>
         <w:rPr>
@@ -2087,7 +2167,7 @@
         <w:t>Histórico disponível para fazer relatórios mais complexos.</w:t>
       </w:r>
     </w:p>
-    <w:p>
+    <w:p w14:noSpellErr="1">
       <w:pPr>
         <w:pStyle w:val="Normal"/>
         <w:bidi w:val="0"/>
@@ -2101,6 +2181,1335 @@
           <w:szCs w:val="28"/>
         </w:rPr>
       </w:pPr>
+    </w:p>
+    <w:p>
+      <w:pPr>
+        <w:pStyle w:val="Normal"/>
+        <w:numPr>
+          <w:ilvl w:val="0"/>
+          <w:numId w:val="1"/>
+        </w:numPr>
+        <w:suppressLineNumbers w:val="0"/>
+        <w:bidi w:val="0"/>
+        <w:spacing w:before="0" w:beforeAutospacing="off" w:after="0" w:afterAutospacing="off" w:line="259" w:lineRule="auto"/>
+        <w:ind w:left="0" w:right="0" w:hanging="360"/>
+        <w:jc w:val="both"/>
+        <w:rPr>
+          <w:rFonts w:ascii="Bahnschrift" w:hAnsi="Bahnschrift" w:eastAsia="Bahnschrift" w:cs="Bahnschrift"/>
+          <w:b w:val="1"/>
+          <w:bCs w:val="1"/>
+          <w:sz w:val="28"/>
+          <w:szCs w:val="28"/>
+        </w:rPr>
+      </w:pPr>
+      <w:r>
+        <w:rPr>
+          <w:rFonts w:ascii="Bahnschrift" w:hAnsi="Bahnschrift" w:eastAsia="Bahnschrift" w:cs="Bahnschrift"/>
+          <w:b w:val="1"/>
+          <w:bCs w:val="1"/>
+          <w:sz w:val="28"/>
+          <w:szCs w:val="28"/>
+        </w:rPr>
+        <w:t>Segurança e Governança da Informação</w:t>
+      </w:r>
+    </w:p>
+    <w:p>
+      <w:pPr>
+        <w:pStyle w:val="Normal"/>
+        <w:bidi w:val="0"/>
+        <w:ind w:left="0" w:hanging="340"/>
+        <w:jc w:val="both"/>
+        <w:rPr>
+          <w:rFonts w:ascii="Bahnschrift" w:hAnsi="Bahnschrift" w:eastAsia="Bahnschrift" w:cs="Bahnschrift"/>
+          <w:b w:val="1"/>
+          <w:bCs w:val="1"/>
+          <w:sz w:val="28"/>
+          <w:szCs w:val="28"/>
+        </w:rPr>
+      </w:pPr>
+    </w:p>
+    <w:p>
+      <w:pPr>
+        <w:pStyle w:val="Normal"/>
+        <w:numPr>
+          <w:ilvl w:val="1"/>
+          <w:numId w:val="1"/>
+        </w:numPr>
+        <w:suppressLineNumbers w:val="0"/>
+        <w:bidi w:val="0"/>
+        <w:spacing w:before="0" w:beforeAutospacing="off" w:after="0" w:afterAutospacing="off" w:line="259" w:lineRule="auto"/>
+        <w:ind w:left="0" w:right="0" w:hanging="340"/>
+        <w:jc w:val="both"/>
+        <w:rPr>
+          <w:rFonts w:ascii="Bahnschrift" w:hAnsi="Bahnschrift" w:eastAsia="Bahnschrift" w:cs="Bahnschrift"/>
+          <w:b w:val="1"/>
+          <w:bCs w:val="1"/>
+          <w:sz w:val="28"/>
+          <w:szCs w:val="28"/>
+        </w:rPr>
+      </w:pPr>
+      <w:r>
+        <w:rPr>
+          <w:rFonts w:ascii="Bahnschrift" w:hAnsi="Bahnschrift" w:eastAsia="Bahnschrift" w:cs="Bahnschrift"/>
+          <w:b w:val="1"/>
+          <w:bCs w:val="1"/>
+          <w:sz w:val="28"/>
+          <w:szCs w:val="28"/>
+        </w:rPr>
+        <w:t xml:space="preserve"> </w:t>
+      </w:r>
+      <w:r>
+        <w:tab/>
+      </w:r>
+      <w:r>
+        <w:tab/>
+      </w:r>
+      <w:r>
+        <w:rPr>
+          <w:rFonts w:ascii="Bahnschrift" w:hAnsi="Bahnschrift" w:eastAsia="Bahnschrift" w:cs="Bahnschrift"/>
+          <w:b w:val="1"/>
+          <w:bCs w:val="1"/>
+          <w:sz w:val="28"/>
+          <w:szCs w:val="28"/>
+        </w:rPr>
+        <w:t>Riscos</w:t>
+      </w:r>
+    </w:p>
+    <w:p>
+      <w:pPr>
+        <w:pStyle w:val="Normal"/>
+        <w:bidi w:val="0"/>
+        <w:ind w:left="0" w:hanging="0"/>
+        <w:jc w:val="both"/>
+        <w:rPr>
+          <w:rFonts w:ascii="Bahnschrift" w:hAnsi="Bahnschrift" w:eastAsia="Bahnschrift" w:cs="Bahnschrift"/>
+          <w:b w:val="0"/>
+          <w:bCs w:val="0"/>
+          <w:sz w:val="28"/>
+          <w:szCs w:val="28"/>
+        </w:rPr>
+      </w:pPr>
+      <w:r>
+        <w:rPr>
+          <w:rFonts w:ascii="Bahnschrift" w:hAnsi="Bahnschrift" w:eastAsia="Bahnschrift" w:cs="Bahnschrift"/>
+          <w:b w:val="0"/>
+          <w:bCs w:val="0"/>
+          <w:sz w:val="28"/>
+          <w:szCs w:val="28"/>
+        </w:rPr>
+        <w:t>O sistema de Chatbot envolve coleta e armazenamento de informações, sobre servidores públicos, equipamentos, reclamações exigindo atenção a riscos e práticas adequadas para proteger os dados.</w:t>
+      </w:r>
+    </w:p>
+    <w:p>
+      <w:pPr>
+        <w:pStyle w:val="ListParagraph"/>
+        <w:numPr>
+          <w:ilvl w:val="0"/>
+          <w:numId w:val="10"/>
+        </w:numPr>
+        <w:bidi w:val="0"/>
+        <w:jc w:val="both"/>
+        <w:rPr>
+          <w:rFonts w:ascii="Bahnschrift" w:hAnsi="Bahnschrift" w:eastAsia="Bahnschrift" w:cs="Bahnschrift"/>
+          <w:b w:val="0"/>
+          <w:bCs w:val="0"/>
+          <w:sz w:val="28"/>
+          <w:szCs w:val="28"/>
+        </w:rPr>
+      </w:pPr>
+      <w:r>
+        <w:rPr>
+          <w:rFonts w:ascii="Bahnschrift" w:hAnsi="Bahnschrift" w:eastAsia="Bahnschrift" w:cs="Bahnschrift"/>
+          <w:b w:val="0"/>
+          <w:bCs w:val="0"/>
+          <w:sz w:val="28"/>
+          <w:szCs w:val="28"/>
+        </w:rPr>
+        <w:t>Acesso indevido às reclamações e seus dados;</w:t>
+      </w:r>
+    </w:p>
+    <w:p>
+      <w:pPr>
+        <w:pStyle w:val="ListParagraph"/>
+        <w:numPr>
+          <w:ilvl w:val="0"/>
+          <w:numId w:val="10"/>
+        </w:numPr>
+        <w:bidi w:val="0"/>
+        <w:jc w:val="both"/>
+        <w:rPr>
+          <w:rFonts w:ascii="Bahnschrift" w:hAnsi="Bahnschrift" w:eastAsia="Bahnschrift" w:cs="Bahnschrift"/>
+          <w:b w:val="0"/>
+          <w:bCs w:val="0"/>
+          <w:sz w:val="28"/>
+          <w:szCs w:val="28"/>
+        </w:rPr>
+      </w:pPr>
+      <w:r>
+        <w:rPr>
+          <w:rFonts w:ascii="Bahnschrift" w:hAnsi="Bahnschrift" w:eastAsia="Bahnschrift" w:cs="Bahnschrift"/>
+          <w:b w:val="0"/>
+          <w:bCs w:val="0"/>
+          <w:sz w:val="28"/>
+          <w:szCs w:val="28"/>
+        </w:rPr>
+        <w:t>Perda de dados;</w:t>
+      </w:r>
+    </w:p>
+    <w:p>
+      <w:pPr>
+        <w:pStyle w:val="ListParagraph"/>
+        <w:numPr>
+          <w:ilvl w:val="0"/>
+          <w:numId w:val="10"/>
+        </w:numPr>
+        <w:bidi w:val="0"/>
+        <w:jc w:val="both"/>
+        <w:rPr>
+          <w:rFonts w:ascii="Bahnschrift" w:hAnsi="Bahnschrift" w:eastAsia="Bahnschrift" w:cs="Bahnschrift"/>
+          <w:b w:val="0"/>
+          <w:bCs w:val="0"/>
+          <w:sz w:val="28"/>
+          <w:szCs w:val="28"/>
+        </w:rPr>
+      </w:pPr>
+      <w:r>
+        <w:rPr>
+          <w:rFonts w:ascii="Bahnschrift" w:hAnsi="Bahnschrift" w:eastAsia="Bahnschrift" w:cs="Bahnschrift"/>
+          <w:b w:val="0"/>
+          <w:bCs w:val="0"/>
+          <w:sz w:val="28"/>
+          <w:szCs w:val="28"/>
+        </w:rPr>
+        <w:t>Falha de autenticação na hora do registro da reclamação;</w:t>
+      </w:r>
+    </w:p>
+    <w:p>
+      <w:pPr>
+        <w:pStyle w:val="ListParagraph"/>
+        <w:numPr>
+          <w:ilvl w:val="0"/>
+          <w:numId w:val="10"/>
+        </w:numPr>
+        <w:bidi w:val="0"/>
+        <w:jc w:val="both"/>
+        <w:rPr>
+          <w:rFonts w:ascii="Bahnschrift" w:hAnsi="Bahnschrift" w:eastAsia="Bahnschrift" w:cs="Bahnschrift"/>
+          <w:b w:val="0"/>
+          <w:bCs w:val="0"/>
+          <w:sz w:val="28"/>
+          <w:szCs w:val="28"/>
+        </w:rPr>
+      </w:pPr>
+      <w:r>
+        <w:rPr>
+          <w:rFonts w:ascii="Bahnschrift" w:hAnsi="Bahnschrift" w:eastAsia="Bahnschrift" w:cs="Bahnschrift"/>
+          <w:b w:val="0"/>
+          <w:bCs w:val="0"/>
+          <w:sz w:val="28"/>
+          <w:szCs w:val="28"/>
+        </w:rPr>
+        <w:t>Alteração não autorizada dos registros.</w:t>
+      </w:r>
+    </w:p>
+    <w:p>
+      <w:pPr>
+        <w:pStyle w:val="Normal"/>
+        <w:bidi w:val="0"/>
+        <w:ind w:left="709"/>
+        <w:jc w:val="both"/>
+        <w:rPr>
+          <w:rFonts w:ascii="Bahnschrift" w:hAnsi="Bahnschrift" w:eastAsia="Bahnschrift" w:cs="Bahnschrift"/>
+          <w:b w:val="0"/>
+          <w:bCs w:val="0"/>
+          <w:sz w:val="28"/>
+          <w:szCs w:val="28"/>
+        </w:rPr>
+      </w:pPr>
+    </w:p>
+    <w:p>
+      <w:pPr>
+        <w:pStyle w:val="Normal"/>
+        <w:numPr>
+          <w:ilvl w:val="1"/>
+          <w:numId w:val="1"/>
+        </w:numPr>
+        <w:suppressLineNumbers w:val="0"/>
+        <w:bidi w:val="0"/>
+        <w:spacing w:before="0" w:beforeAutospacing="off" w:after="0" w:afterAutospacing="off" w:line="259" w:lineRule="auto"/>
+        <w:ind w:left="0" w:right="0" w:hanging="340"/>
+        <w:jc w:val="both"/>
+        <w:rPr>
+          <w:rFonts w:ascii="Bahnschrift" w:hAnsi="Bahnschrift" w:eastAsia="Bahnschrift" w:cs="Bahnschrift"/>
+          <w:b w:val="1"/>
+          <w:bCs w:val="1"/>
+          <w:sz w:val="28"/>
+          <w:szCs w:val="28"/>
+        </w:rPr>
+      </w:pPr>
+      <w:r>
+        <w:rPr>
+          <w:rFonts w:ascii="Bahnschrift" w:hAnsi="Bahnschrift" w:eastAsia="Bahnschrift" w:cs="Bahnschrift"/>
+          <w:b w:val="1"/>
+          <w:bCs w:val="1"/>
+          <w:sz w:val="28"/>
+          <w:szCs w:val="28"/>
+        </w:rPr>
+        <w:t>Propostas de Medidas de Segurança</w:t>
+      </w:r>
+    </w:p>
+    <w:p>
+      <w:pPr>
+        <w:pStyle w:val="ListParagraph"/>
+        <w:numPr>
+          <w:ilvl w:val="0"/>
+          <w:numId w:val="10"/>
+        </w:numPr>
+        <w:bidi w:val="0"/>
+        <w:jc w:val="both"/>
+        <w:rPr>
+          <w:rFonts w:ascii="Bahnschrift" w:hAnsi="Bahnschrift" w:eastAsia="Bahnschrift" w:cs="Bahnschrift"/>
+          <w:b w:val="0"/>
+          <w:bCs w:val="0"/>
+          <w:sz w:val="28"/>
+          <w:szCs w:val="28"/>
+        </w:rPr>
+      </w:pPr>
+      <w:r>
+        <w:rPr>
+          <w:rFonts w:ascii="Bahnschrift" w:hAnsi="Bahnschrift" w:eastAsia="Bahnschrift" w:cs="Bahnschrift"/>
+          <w:b w:val="0"/>
+          <w:bCs w:val="0"/>
+          <w:sz w:val="28"/>
+          <w:szCs w:val="28"/>
+        </w:rPr>
+        <w:t xml:space="preserve">Criptografia ponta a ponta </w:t>
+      </w:r>
+      <w:r>
+        <w:rPr>
+          <w:rFonts w:ascii="Bahnschrift" w:hAnsi="Bahnschrift" w:eastAsia="Bahnschrift" w:cs="Bahnschrift"/>
+          <w:b w:val="0"/>
+          <w:bCs w:val="0"/>
+          <w:sz w:val="28"/>
+          <w:szCs w:val="28"/>
+        </w:rPr>
+        <w:t>desde</w:t>
+      </w:r>
+      <w:r>
+        <w:rPr>
+          <w:rFonts w:ascii="Bahnschrift" w:hAnsi="Bahnschrift" w:eastAsia="Bahnschrift" w:cs="Bahnschrift"/>
+          <w:b w:val="0"/>
+          <w:bCs w:val="0"/>
+          <w:sz w:val="28"/>
+          <w:szCs w:val="28"/>
+        </w:rPr>
+        <w:t xml:space="preserve"> envio da mensagem até o recebimento;</w:t>
+      </w:r>
+    </w:p>
+    <w:p>
+      <w:pPr>
+        <w:pStyle w:val="ListParagraph"/>
+        <w:numPr>
+          <w:ilvl w:val="0"/>
+          <w:numId w:val="10"/>
+        </w:numPr>
+        <w:bidi w:val="0"/>
+        <w:jc w:val="both"/>
+        <w:rPr>
+          <w:rFonts w:ascii="Bahnschrift" w:hAnsi="Bahnschrift" w:eastAsia="Bahnschrift" w:cs="Bahnschrift"/>
+          <w:b w:val="0"/>
+          <w:bCs w:val="0"/>
+          <w:sz w:val="28"/>
+          <w:szCs w:val="28"/>
+        </w:rPr>
+      </w:pPr>
+      <w:r>
+        <w:rPr>
+          <w:rFonts w:ascii="Bahnschrift" w:hAnsi="Bahnschrift" w:eastAsia="Bahnschrift" w:cs="Bahnschrift"/>
+          <w:b w:val="0"/>
+          <w:bCs w:val="0"/>
+          <w:sz w:val="28"/>
+          <w:szCs w:val="28"/>
+        </w:rPr>
+        <w:t>Autenticação dos servidores públicos e equipe de TI;</w:t>
+      </w:r>
+    </w:p>
+    <w:p>
+      <w:pPr>
+        <w:pStyle w:val="ListParagraph"/>
+        <w:numPr>
+          <w:ilvl w:val="0"/>
+          <w:numId w:val="10"/>
+        </w:numPr>
+        <w:bidi w:val="0"/>
+        <w:jc w:val="both"/>
+        <w:rPr>
+          <w:rFonts w:ascii="Bahnschrift" w:hAnsi="Bahnschrift" w:eastAsia="Bahnschrift" w:cs="Bahnschrift"/>
+          <w:b w:val="0"/>
+          <w:bCs w:val="0"/>
+          <w:sz w:val="28"/>
+          <w:szCs w:val="28"/>
+        </w:rPr>
+      </w:pPr>
+      <w:r>
+        <w:rPr>
+          <w:rFonts w:ascii="Bahnschrift" w:hAnsi="Bahnschrift" w:eastAsia="Bahnschrift" w:cs="Bahnschrift"/>
+          <w:b w:val="0"/>
+          <w:bCs w:val="0"/>
+          <w:sz w:val="28"/>
+          <w:szCs w:val="28"/>
+        </w:rPr>
+        <w:t>Backup automático e frequente;</w:t>
+      </w:r>
+    </w:p>
+    <w:p>
+      <w:pPr>
+        <w:pStyle w:val="ListParagraph"/>
+        <w:numPr>
+          <w:ilvl w:val="0"/>
+          <w:numId w:val="10"/>
+        </w:numPr>
+        <w:bidi w:val="0"/>
+        <w:jc w:val="both"/>
+        <w:rPr>
+          <w:rFonts w:ascii="Bahnschrift" w:hAnsi="Bahnschrift" w:eastAsia="Bahnschrift" w:cs="Bahnschrift"/>
+          <w:b w:val="0"/>
+          <w:bCs w:val="0"/>
+          <w:sz w:val="28"/>
+          <w:szCs w:val="28"/>
+        </w:rPr>
+      </w:pPr>
+      <w:r>
+        <w:rPr>
+          <w:rFonts w:ascii="Bahnschrift" w:hAnsi="Bahnschrift" w:eastAsia="Bahnschrift" w:cs="Bahnschrift"/>
+          <w:b w:val="0"/>
+          <w:bCs w:val="0"/>
+          <w:sz w:val="28"/>
+          <w:szCs w:val="28"/>
+        </w:rPr>
+        <w:t>Servidor protegido com firewall e HTTPS.</w:t>
+      </w:r>
+    </w:p>
+    <w:p>
+      <w:pPr>
+        <w:pStyle w:val="Normal"/>
+        <w:bidi w:val="0"/>
+        <w:ind w:left="0"/>
+        <w:jc w:val="both"/>
+        <w:rPr>
+          <w:rFonts w:ascii="Bahnschrift" w:hAnsi="Bahnschrift" w:eastAsia="Bahnschrift" w:cs="Bahnschrift"/>
+          <w:b w:val="0"/>
+          <w:bCs w:val="0"/>
+          <w:sz w:val="28"/>
+          <w:szCs w:val="28"/>
+        </w:rPr>
+      </w:pPr>
+    </w:p>
+    <w:p>
+      <w:pPr>
+        <w:pStyle w:val="Normal"/>
+        <w:numPr>
+          <w:ilvl w:val="1"/>
+          <w:numId w:val="1"/>
+        </w:numPr>
+        <w:suppressLineNumbers w:val="0"/>
+        <w:bidi w:val="0"/>
+        <w:spacing w:before="0" w:beforeAutospacing="off" w:after="0" w:afterAutospacing="off" w:line="259" w:lineRule="auto"/>
+        <w:ind w:left="0" w:right="0" w:hanging="340"/>
+        <w:jc w:val="both"/>
+        <w:rPr>
+          <w:rFonts w:ascii="Bahnschrift" w:hAnsi="Bahnschrift" w:eastAsia="Bahnschrift" w:cs="Bahnschrift"/>
+          <w:b w:val="1"/>
+          <w:bCs w:val="1"/>
+          <w:sz w:val="28"/>
+          <w:szCs w:val="28"/>
+        </w:rPr>
+      </w:pPr>
+      <w:r>
+        <w:rPr>
+          <w:rFonts w:ascii="Bahnschrift" w:hAnsi="Bahnschrift" w:eastAsia="Bahnschrift" w:cs="Bahnschrift"/>
+          <w:b w:val="1"/>
+          <w:bCs w:val="1"/>
+          <w:sz w:val="28"/>
+          <w:szCs w:val="28"/>
+        </w:rPr>
+        <w:t>Relação das Medidas aos Princípios da Segurança da Informação</w:t>
+      </w:r>
+    </w:p>
+    <w:p>
+      <w:pPr>
+        <w:pStyle w:val="Normal"/>
+        <w:suppressLineNumbers w:val="0"/>
+        <w:bidi w:val="0"/>
+        <w:spacing w:before="0" w:beforeAutospacing="off" w:after="0" w:afterAutospacing="off" w:line="259" w:lineRule="auto"/>
+        <w:ind w:left="0" w:right="0" w:hanging="0"/>
+        <w:jc w:val="both"/>
+        <w:rPr>
+          <w:rFonts w:ascii="Bahnschrift" w:hAnsi="Bahnschrift" w:eastAsia="Bahnschrift" w:cs="Bahnschrift"/>
+          <w:b w:val="0"/>
+          <w:bCs w:val="0"/>
+          <w:sz w:val="28"/>
+          <w:szCs w:val="28"/>
+        </w:rPr>
+      </w:pPr>
+      <w:r>
+        <w:rPr>
+          <w:rFonts w:ascii="Bahnschrift" w:hAnsi="Bahnschrift" w:eastAsia="Bahnschrift" w:cs="Bahnschrift"/>
+          <w:b w:val="1"/>
+          <w:bCs w:val="1"/>
+          <w:sz w:val="28"/>
+          <w:szCs w:val="28"/>
+        </w:rPr>
+        <w:t xml:space="preserve">Confidencialidade: </w:t>
+      </w:r>
+      <w:r>
+        <w:rPr>
+          <w:rFonts w:ascii="Bahnschrift" w:hAnsi="Bahnschrift" w:eastAsia="Bahnschrift" w:cs="Bahnschrift"/>
+          <w:b w:val="0"/>
+          <w:bCs w:val="0"/>
+          <w:sz w:val="28"/>
+          <w:szCs w:val="28"/>
+        </w:rPr>
+        <w:t xml:space="preserve">Criptografia das mensagens, </w:t>
+      </w:r>
+      <w:r>
+        <w:rPr>
+          <w:rFonts w:ascii="Bahnschrift" w:hAnsi="Bahnschrift" w:eastAsia="Bahnschrift" w:cs="Bahnschrift"/>
+          <w:b w:val="0"/>
+          <w:bCs w:val="0"/>
+          <w:sz w:val="28"/>
+          <w:szCs w:val="28"/>
+        </w:rPr>
+        <w:t xml:space="preserve">autenticação de usuários e separação de </w:t>
+      </w:r>
+      <w:r>
+        <w:rPr>
+          <w:rFonts w:ascii="Bahnschrift" w:hAnsi="Bahnschrift" w:eastAsia="Bahnschrift" w:cs="Bahnschrift"/>
+          <w:b w:val="0"/>
+          <w:bCs w:val="0"/>
+          <w:sz w:val="28"/>
+          <w:szCs w:val="28"/>
+        </w:rPr>
+        <w:t xml:space="preserve">permissões </w:t>
+      </w:r>
+      <w:r>
+        <w:rPr>
+          <w:rFonts w:ascii="Bahnschrift" w:hAnsi="Bahnschrift" w:eastAsia="Bahnschrift" w:cs="Bahnschrift"/>
+          <w:b w:val="0"/>
+          <w:bCs w:val="0"/>
+          <w:sz w:val="28"/>
+          <w:szCs w:val="28"/>
+        </w:rPr>
+        <w:t>entre TI e outros setores.</w:t>
+      </w:r>
+    </w:p>
+    <w:p>
+      <w:pPr>
+        <w:pStyle w:val="Normal"/>
+        <w:suppressLineNumbers w:val="0"/>
+        <w:bidi w:val="0"/>
+        <w:spacing w:before="0" w:beforeAutospacing="off" w:after="0" w:afterAutospacing="off" w:line="259" w:lineRule="auto"/>
+        <w:ind w:left="0" w:right="0" w:hanging="0"/>
+        <w:jc w:val="both"/>
+        <w:rPr>
+          <w:rFonts w:ascii="Bahnschrift" w:hAnsi="Bahnschrift" w:eastAsia="Bahnschrift" w:cs="Bahnschrift"/>
+          <w:b w:val="0"/>
+          <w:bCs w:val="0"/>
+          <w:sz w:val="28"/>
+          <w:szCs w:val="28"/>
+        </w:rPr>
+      </w:pPr>
+      <w:r>
+        <w:rPr>
+          <w:rFonts w:ascii="Bahnschrift" w:hAnsi="Bahnschrift" w:eastAsia="Bahnschrift" w:cs="Bahnschrift"/>
+          <w:b w:val="1"/>
+          <w:bCs w:val="1"/>
+          <w:sz w:val="28"/>
+          <w:szCs w:val="28"/>
+        </w:rPr>
+        <w:t>Integridade:</w:t>
+      </w:r>
+      <w:r>
+        <w:rPr>
+          <w:rFonts w:ascii="Bahnschrift" w:hAnsi="Bahnschrift" w:eastAsia="Bahnschrift" w:cs="Bahnschrift"/>
+          <w:b w:val="1"/>
+          <w:bCs w:val="1"/>
+          <w:sz w:val="28"/>
+          <w:szCs w:val="28"/>
+        </w:rPr>
+        <w:t xml:space="preserve"> </w:t>
+      </w:r>
+      <w:r>
+        <w:rPr>
+          <w:rFonts w:ascii="Bahnschrift" w:hAnsi="Bahnschrift" w:eastAsia="Bahnschrift" w:cs="Bahnschrift"/>
+          <w:b w:val="0"/>
+          <w:bCs w:val="0"/>
+          <w:sz w:val="28"/>
+          <w:szCs w:val="28"/>
+        </w:rPr>
+        <w:t>Hashes</w:t>
+      </w:r>
+      <w:r>
+        <w:rPr>
+          <w:rFonts w:ascii="Bahnschrift" w:hAnsi="Bahnschrift" w:eastAsia="Bahnschrift" w:cs="Bahnschrift"/>
+          <w:b w:val="0"/>
+          <w:bCs w:val="0"/>
+          <w:sz w:val="28"/>
+          <w:szCs w:val="28"/>
+        </w:rPr>
+        <w:t xml:space="preserve"> em informações importantes, restrição de edição e backup </w:t>
+      </w:r>
+      <w:r>
+        <w:rPr>
+          <w:rFonts w:ascii="Bahnschrift" w:hAnsi="Bahnschrift" w:eastAsia="Bahnschrift" w:cs="Bahnschrift"/>
+          <w:b w:val="0"/>
+          <w:bCs w:val="0"/>
+          <w:sz w:val="28"/>
+          <w:szCs w:val="28"/>
+        </w:rPr>
+        <w:t>bem estruturado</w:t>
+      </w:r>
+      <w:r>
+        <w:rPr>
+          <w:rFonts w:ascii="Bahnschrift" w:hAnsi="Bahnschrift" w:eastAsia="Bahnschrift" w:cs="Bahnschrift"/>
+          <w:b w:val="0"/>
+          <w:bCs w:val="0"/>
+          <w:sz w:val="28"/>
+          <w:szCs w:val="28"/>
+        </w:rPr>
+        <w:t>.</w:t>
+      </w:r>
+    </w:p>
+    <w:p>
+      <w:pPr>
+        <w:pStyle w:val="Normal"/>
+        <w:suppressLineNumbers w:val="0"/>
+        <w:bidi w:val="0"/>
+        <w:spacing w:before="0" w:beforeAutospacing="off" w:after="0" w:afterAutospacing="off" w:line="259" w:lineRule="auto"/>
+        <w:ind w:left="0" w:right="0" w:hanging="0"/>
+        <w:jc w:val="both"/>
+        <w:rPr>
+          <w:rFonts w:ascii="Bahnschrift" w:hAnsi="Bahnschrift" w:eastAsia="Bahnschrift" w:cs="Bahnschrift"/>
+          <w:b w:val="0"/>
+          <w:bCs w:val="0"/>
+          <w:sz w:val="28"/>
+          <w:szCs w:val="28"/>
+        </w:rPr>
+      </w:pPr>
+      <w:r>
+        <w:rPr>
+          <w:rFonts w:ascii="Bahnschrift" w:hAnsi="Bahnschrift" w:eastAsia="Bahnschrift" w:cs="Bahnschrift"/>
+          <w:b w:val="1"/>
+          <w:bCs w:val="1"/>
+          <w:sz w:val="28"/>
+          <w:szCs w:val="28"/>
+        </w:rPr>
+        <w:t>Disponibilidade:</w:t>
+      </w:r>
+      <w:r>
+        <w:rPr>
+          <w:rFonts w:ascii="Bahnschrift" w:hAnsi="Bahnschrift" w:eastAsia="Bahnschrift" w:cs="Bahnschrift"/>
+          <w:b w:val="1"/>
+          <w:bCs w:val="1"/>
+          <w:sz w:val="28"/>
+          <w:szCs w:val="28"/>
+        </w:rPr>
+        <w:t xml:space="preserve"> </w:t>
+      </w:r>
+      <w:r>
+        <w:rPr>
+          <w:rFonts w:ascii="Bahnschrift" w:hAnsi="Bahnschrift" w:eastAsia="Bahnschrift" w:cs="Bahnschrift"/>
+          <w:b w:val="0"/>
+          <w:bCs w:val="0"/>
+          <w:sz w:val="28"/>
+          <w:szCs w:val="28"/>
+        </w:rPr>
+        <w:t>Backups frequentes</w:t>
+      </w:r>
+      <w:r>
+        <w:rPr>
+          <w:rFonts w:ascii="Bahnschrift" w:hAnsi="Bahnschrift" w:eastAsia="Bahnschrift" w:cs="Bahnschrift"/>
+          <w:b w:val="0"/>
+          <w:bCs w:val="0"/>
+          <w:sz w:val="28"/>
+          <w:szCs w:val="28"/>
+        </w:rPr>
+        <w:t>, servidor estável e manutenção preventiva.</w:t>
+      </w:r>
+    </w:p>
+    <w:p>
+      <w:pPr>
+        <w:pStyle w:val="Normal"/>
+        <w:suppressLineNumbers w:val="0"/>
+        <w:bidi w:val="0"/>
+        <w:spacing w:before="0" w:beforeAutospacing="off" w:after="0" w:afterAutospacing="off" w:line="259" w:lineRule="auto"/>
+        <w:ind w:left="0" w:right="0" w:hanging="0"/>
+        <w:jc w:val="both"/>
+        <w:rPr>
+          <w:rFonts w:ascii="Bahnschrift" w:hAnsi="Bahnschrift" w:eastAsia="Bahnschrift" w:cs="Bahnschrift"/>
+          <w:b w:val="0"/>
+          <w:bCs w:val="0"/>
+          <w:sz w:val="28"/>
+          <w:szCs w:val="28"/>
+        </w:rPr>
+      </w:pPr>
+      <w:r>
+        <w:rPr>
+          <w:rFonts w:ascii="Bahnschrift" w:hAnsi="Bahnschrift" w:eastAsia="Bahnschrift" w:cs="Bahnschrift"/>
+          <w:b w:val="1"/>
+          <w:bCs w:val="1"/>
+          <w:sz w:val="28"/>
+          <w:szCs w:val="28"/>
+        </w:rPr>
+        <w:t>Autenticidade:</w:t>
+      </w:r>
+      <w:r>
+        <w:rPr>
+          <w:rFonts w:ascii="Bahnschrift" w:hAnsi="Bahnschrift" w:eastAsia="Bahnschrift" w:cs="Bahnschrift"/>
+          <w:b w:val="1"/>
+          <w:bCs w:val="1"/>
+          <w:sz w:val="28"/>
+          <w:szCs w:val="28"/>
+        </w:rPr>
+        <w:t xml:space="preserve"> </w:t>
+      </w:r>
+      <w:r>
+        <w:rPr>
+          <w:rFonts w:ascii="Bahnschrift" w:hAnsi="Bahnschrift" w:eastAsia="Bahnschrift" w:cs="Bahnschrift"/>
+          <w:b w:val="0"/>
+          <w:bCs w:val="0"/>
+          <w:sz w:val="28"/>
+          <w:szCs w:val="28"/>
+        </w:rPr>
+        <w:t>Autenticação do usuário, validação das origens do whatsapp e fator de 2 autenticações.</w:t>
+      </w:r>
+    </w:p>
+    <w:p>
+      <w:pPr>
+        <w:pStyle w:val="Normal"/>
+        <w:suppressLineNumbers w:val="0"/>
+        <w:bidi w:val="0"/>
+        <w:spacing w:before="0" w:beforeAutospacing="off" w:after="0" w:afterAutospacing="off" w:line="259" w:lineRule="auto"/>
+        <w:ind w:left="0" w:right="0" w:hanging="0"/>
+        <w:jc w:val="both"/>
+        <w:rPr>
+          <w:rFonts w:ascii="Bahnschrift" w:hAnsi="Bahnschrift" w:eastAsia="Bahnschrift" w:cs="Bahnschrift"/>
+          <w:b w:val="0"/>
+          <w:bCs w:val="0"/>
+          <w:sz w:val="28"/>
+          <w:szCs w:val="28"/>
+        </w:rPr>
+      </w:pPr>
+      <w:r>
+        <w:rPr>
+          <w:rFonts w:ascii="Bahnschrift" w:hAnsi="Bahnschrift" w:eastAsia="Bahnschrift" w:cs="Bahnschrift"/>
+          <w:b w:val="1"/>
+          <w:bCs w:val="1"/>
+          <w:sz w:val="28"/>
+          <w:szCs w:val="28"/>
+        </w:rPr>
+        <w:t>Não Repúdio:</w:t>
+      </w:r>
+      <w:r>
+        <w:rPr>
+          <w:rFonts w:ascii="Bahnschrift" w:hAnsi="Bahnschrift" w:eastAsia="Bahnschrift" w:cs="Bahnschrift"/>
+          <w:b w:val="1"/>
+          <w:bCs w:val="1"/>
+          <w:sz w:val="28"/>
+          <w:szCs w:val="28"/>
+        </w:rPr>
+        <w:t xml:space="preserve"> </w:t>
+      </w:r>
+      <w:r>
+        <w:rPr>
+          <w:rFonts w:ascii="Bahnschrift" w:hAnsi="Bahnschrift" w:eastAsia="Bahnschrift" w:cs="Bahnschrift"/>
+          <w:b w:val="0"/>
+          <w:bCs w:val="0"/>
+          <w:sz w:val="28"/>
+          <w:szCs w:val="28"/>
+        </w:rPr>
+        <w:t>Histórico imutável dos chamados realizados e registros de logs que comprovam as ações realizadas pelo servidor público e técnico de TI</w:t>
+      </w:r>
+      <w:r>
+        <w:rPr>
+          <w:rFonts w:ascii="Bahnschrift" w:hAnsi="Bahnschrift" w:eastAsia="Bahnschrift" w:cs="Bahnschrift"/>
+          <w:b w:val="0"/>
+          <w:bCs w:val="0"/>
+          <w:sz w:val="28"/>
+          <w:szCs w:val="28"/>
+        </w:rPr>
+        <w:t>.</w:t>
+      </w:r>
+    </w:p>
+    <w:p>
+      <w:pPr>
+        <w:pStyle w:val="Normal"/>
+        <w:bidi w:val="0"/>
+        <w:ind w:left="0"/>
+        <w:jc w:val="both"/>
+        <w:rPr>
+          <w:rFonts w:ascii="Bahnschrift" w:hAnsi="Bahnschrift" w:eastAsia="Bahnschrift" w:cs="Bahnschrift"/>
+          <w:b w:val="0"/>
+          <w:bCs w:val="0"/>
+          <w:sz w:val="28"/>
+          <w:szCs w:val="28"/>
+        </w:rPr>
+      </w:pPr>
+    </w:p>
+    <w:p>
+      <w:pPr>
+        <w:pStyle w:val="Normal"/>
+        <w:numPr>
+          <w:ilvl w:val="0"/>
+          <w:numId w:val="1"/>
+        </w:numPr>
+        <w:suppressLineNumbers w:val="0"/>
+        <w:bidi w:val="0"/>
+        <w:spacing w:before="0" w:beforeAutospacing="off" w:after="0" w:afterAutospacing="off" w:line="259" w:lineRule="auto"/>
+        <w:ind w:left="0" w:right="0" w:hanging="360"/>
+        <w:jc w:val="both"/>
+        <w:rPr>
+          <w:rFonts w:ascii="Bahnschrift" w:hAnsi="Bahnschrift" w:eastAsia="Bahnschrift" w:cs="Bahnschrift"/>
+          <w:b w:val="1"/>
+          <w:bCs w:val="1"/>
+          <w:sz w:val="28"/>
+          <w:szCs w:val="28"/>
+        </w:rPr>
+      </w:pPr>
+      <w:r>
+        <w:rPr>
+          <w:rFonts w:ascii="Bahnschrift" w:hAnsi="Bahnschrift" w:eastAsia="Bahnschrift" w:cs="Bahnschrift"/>
+          <w:b w:val="1"/>
+          <w:bCs w:val="1"/>
+          <w:sz w:val="28"/>
+          <w:szCs w:val="28"/>
+        </w:rPr>
+        <w:t>Conclusão e Integração</w:t>
+      </w:r>
+    </w:p>
+    <w:p>
+      <w:pPr>
+        <w:pStyle w:val="Normal"/>
+        <w:bidi w:val="0"/>
+        <w:ind w:left="0" w:hanging="340"/>
+        <w:jc w:val="both"/>
+        <w:rPr>
+          <w:rFonts w:ascii="Bahnschrift" w:hAnsi="Bahnschrift" w:eastAsia="Bahnschrift" w:cs="Bahnschrift"/>
+          <w:b w:val="1"/>
+          <w:bCs w:val="1"/>
+          <w:sz w:val="28"/>
+          <w:szCs w:val="28"/>
+        </w:rPr>
+      </w:pPr>
+    </w:p>
+    <w:p>
+      <w:pPr>
+        <w:pStyle w:val="Normal"/>
+        <w:numPr>
+          <w:ilvl w:val="1"/>
+          <w:numId w:val="1"/>
+        </w:numPr>
+        <w:suppressLineNumbers w:val="0"/>
+        <w:bidi w:val="0"/>
+        <w:spacing w:before="0" w:beforeAutospacing="off" w:after="0" w:afterAutospacing="off" w:line="259" w:lineRule="auto"/>
+        <w:ind w:left="0" w:right="0" w:hanging="340"/>
+        <w:jc w:val="both"/>
+        <w:rPr>
+          <w:rFonts w:ascii="Bahnschrift" w:hAnsi="Bahnschrift" w:eastAsia="Bahnschrift" w:cs="Bahnschrift"/>
+          <w:b w:val="0"/>
+          <w:bCs w:val="0"/>
+          <w:sz w:val="28"/>
+          <w:szCs w:val="28"/>
+        </w:rPr>
+      </w:pPr>
+      <w:r>
+        <w:rPr>
+          <w:rFonts w:ascii="Bahnschrift" w:hAnsi="Bahnschrift" w:eastAsia="Bahnschrift" w:cs="Bahnschrift"/>
+          <w:b w:val="1"/>
+          <w:bCs w:val="1"/>
+          <w:sz w:val="28"/>
+          <w:szCs w:val="28"/>
+        </w:rPr>
+        <w:t xml:space="preserve"> </w:t>
+      </w:r>
+      <w:r>
+        <w:tab/>
+      </w:r>
+      <w:r>
+        <w:tab/>
+      </w:r>
+      <w:r>
+        <w:rPr>
+          <w:rFonts w:ascii="Bahnschrift" w:hAnsi="Bahnschrift" w:eastAsia="Bahnschrift" w:cs="Bahnschrift"/>
+          <w:b w:val="1"/>
+          <w:bCs w:val="1"/>
+          <w:sz w:val="28"/>
+          <w:szCs w:val="28"/>
+        </w:rPr>
+        <w:t xml:space="preserve">Como o Sistema Proposto Resolve os Problemas Informacionais da </w:t>
+      </w:r>
+      <w:r>
+        <w:rPr>
+          <w:rFonts w:ascii="Bahnschrift" w:hAnsi="Bahnschrift" w:eastAsia="Bahnschrift" w:cs="Bahnschrift"/>
+          <w:b w:val="1"/>
+          <w:bCs w:val="1"/>
+          <w:sz w:val="28"/>
+          <w:szCs w:val="28"/>
+        </w:rPr>
+        <w:t>E</w:t>
+      </w:r>
+      <w:r>
+        <w:rPr>
+          <w:rFonts w:ascii="Bahnschrift" w:hAnsi="Bahnschrift" w:eastAsia="Bahnschrift" w:cs="Bahnschrift"/>
+          <w:b w:val="1"/>
+          <w:bCs w:val="1"/>
+          <w:sz w:val="28"/>
+          <w:szCs w:val="28"/>
+        </w:rPr>
+        <w:t>mpresa</w:t>
+      </w:r>
+      <w:r>
+        <w:tab/>
+      </w:r>
+    </w:p>
+    <w:p>
+      <w:pPr>
+        <w:pStyle w:val="Normal"/>
+        <w:bidi w:val="0"/>
+        <w:ind w:left="0"/>
+        <w:jc w:val="both"/>
+        <w:rPr>
+          <w:rFonts w:ascii="Bahnschrift" w:hAnsi="Bahnschrift" w:eastAsia="Bahnschrift" w:cs="Bahnschrift"/>
+          <w:b w:val="0"/>
+          <w:bCs w:val="0"/>
+          <w:sz w:val="28"/>
+          <w:szCs w:val="28"/>
+        </w:rPr>
+      </w:pPr>
+      <w:r>
+        <w:rPr>
+          <w:rFonts w:ascii="Bahnschrift" w:hAnsi="Bahnschrift" w:eastAsia="Bahnschrift" w:cs="Bahnschrift"/>
+          <w:b w:val="0"/>
+          <w:bCs w:val="0"/>
+          <w:sz w:val="28"/>
+          <w:szCs w:val="28"/>
+        </w:rPr>
+        <w:t>O sistema de Chatbot-Ticket desenvolvido é uma solução direta e eficiente para os principais problemas informacionais identificados dentro da Prefeitura Municipal de Cruzeiro</w:t>
+      </w:r>
+      <w:r>
+        <w:rPr>
+          <w:rFonts w:ascii="Bahnschrift" w:hAnsi="Bahnschrift" w:eastAsia="Bahnschrift" w:cs="Bahnschrift"/>
+          <w:b w:val="0"/>
+          <w:bCs w:val="0"/>
+          <w:sz w:val="28"/>
+          <w:szCs w:val="28"/>
+        </w:rPr>
+        <w:t>.</w:t>
+      </w:r>
+      <w:r>
+        <w:br/>
+      </w:r>
+      <w:r>
+        <w:rPr>
+          <w:rFonts w:ascii="Bahnschrift" w:hAnsi="Bahnschrift" w:eastAsia="Bahnschrift" w:cs="Bahnschrift"/>
+          <w:b w:val="0"/>
+          <w:bCs w:val="0"/>
+          <w:sz w:val="28"/>
+          <w:szCs w:val="28"/>
+        </w:rPr>
+        <w:t xml:space="preserve">Ao centralizar a abertura de reclamações </w:t>
+      </w:r>
+      <w:r>
+        <w:rPr>
+          <w:rFonts w:ascii="Bahnschrift" w:hAnsi="Bahnschrift" w:eastAsia="Bahnschrift" w:cs="Bahnschrift"/>
+          <w:b w:val="0"/>
+          <w:bCs w:val="0"/>
+          <w:sz w:val="28"/>
+          <w:szCs w:val="28"/>
+        </w:rPr>
+        <w:t>o sistema elimina a necessidade de deslocamento presencial, reduzindo falhas de comunicação, tempo gasto e criando um fluxo padronizado para registro e encaminhamento de chamadas.</w:t>
+      </w:r>
+    </w:p>
+    <w:p>
+      <w:pPr>
+        <w:pStyle w:val="Normal"/>
+        <w:bidi w:val="0"/>
+        <w:ind w:left="0"/>
+        <w:jc w:val="both"/>
+        <w:rPr>
+          <w:rFonts w:ascii="Bahnschrift" w:hAnsi="Bahnschrift" w:eastAsia="Bahnschrift" w:cs="Bahnschrift"/>
+          <w:b w:val="0"/>
+          <w:bCs w:val="0"/>
+          <w:sz w:val="28"/>
+          <w:szCs w:val="28"/>
+        </w:rPr>
+      </w:pPr>
+      <w:r>
+        <w:rPr>
+          <w:rFonts w:ascii="Bahnschrift" w:hAnsi="Bahnschrift" w:eastAsia="Bahnschrift" w:cs="Bahnschrift"/>
+          <w:b w:val="0"/>
+          <w:bCs w:val="0"/>
+          <w:sz w:val="28"/>
+          <w:szCs w:val="28"/>
+        </w:rPr>
+        <w:t>Resolvendo a ausência de um canal formal, falta de priorização e desorganização nos atendimentos.</w:t>
+      </w:r>
+    </w:p>
+    <w:p>
+      <w:pPr>
+        <w:pStyle w:val="Normal"/>
+        <w:bidi w:val="0"/>
+        <w:ind w:left="0"/>
+        <w:jc w:val="both"/>
+        <w:rPr>
+          <w:rFonts w:ascii="Bahnschrift" w:hAnsi="Bahnschrift" w:eastAsia="Bahnschrift" w:cs="Bahnschrift"/>
+          <w:b w:val="0"/>
+          <w:bCs w:val="0"/>
+          <w:sz w:val="28"/>
+          <w:szCs w:val="28"/>
+        </w:rPr>
+      </w:pPr>
+    </w:p>
+    <w:p>
+      <w:pPr>
+        <w:pStyle w:val="Normal"/>
+        <w:numPr>
+          <w:ilvl w:val="1"/>
+          <w:numId w:val="1"/>
+        </w:numPr>
+        <w:suppressLineNumbers w:val="0"/>
+        <w:bidi w:val="0"/>
+        <w:spacing w:before="0" w:beforeAutospacing="off" w:after="0" w:afterAutospacing="off" w:line="259" w:lineRule="auto"/>
+        <w:ind w:left="0" w:right="0" w:hanging="340"/>
+        <w:jc w:val="both"/>
+        <w:rPr>
+          <w:rFonts w:ascii="Bahnschrift" w:hAnsi="Bahnschrift" w:eastAsia="Bahnschrift" w:cs="Bahnschrift"/>
+          <w:b w:val="1"/>
+          <w:bCs w:val="1"/>
+          <w:sz w:val="28"/>
+          <w:szCs w:val="28"/>
+        </w:rPr>
+      </w:pPr>
+      <w:r>
+        <w:rPr>
+          <w:rFonts w:ascii="Bahnschrift" w:hAnsi="Bahnschrift" w:eastAsia="Bahnschrift" w:cs="Bahnschrift"/>
+          <w:b w:val="1"/>
+          <w:bCs w:val="1"/>
+          <w:sz w:val="28"/>
+          <w:szCs w:val="28"/>
+        </w:rPr>
+        <w:t>Integração entre os conhecimentos de Sistemas de Informação e E</w:t>
+      </w:r>
+      <w:r>
+        <w:rPr>
+          <w:rFonts w:ascii="Bahnschrift" w:hAnsi="Bahnschrift" w:eastAsia="Bahnschrift" w:cs="Bahnschrift"/>
+          <w:b w:val="1"/>
+          <w:bCs w:val="1"/>
+          <w:sz w:val="28"/>
+          <w:szCs w:val="28"/>
+        </w:rPr>
+        <w:t>n</w:t>
+      </w:r>
+      <w:r>
+        <w:rPr>
+          <w:rFonts w:ascii="Bahnschrift" w:hAnsi="Bahnschrift" w:eastAsia="Bahnschrift" w:cs="Bahnschrift"/>
+          <w:b w:val="1"/>
+          <w:bCs w:val="1"/>
+          <w:sz w:val="28"/>
+          <w:szCs w:val="28"/>
+        </w:rPr>
+        <w:t>genharia de Software</w:t>
+      </w:r>
+    </w:p>
+    <w:p>
+      <w:pPr>
+        <w:pStyle w:val="Normal"/>
+        <w:bidi w:val="0"/>
+        <w:ind w:left="0"/>
+        <w:jc w:val="both"/>
+        <w:rPr>
+          <w:rFonts w:ascii="Bahnschrift" w:hAnsi="Bahnschrift" w:eastAsia="Bahnschrift" w:cs="Bahnschrift"/>
+          <w:b w:val="0"/>
+          <w:bCs w:val="0"/>
+          <w:sz w:val="28"/>
+          <w:szCs w:val="28"/>
+        </w:rPr>
+      </w:pPr>
+      <w:r>
+        <w:rPr>
+          <w:rFonts w:ascii="Bahnschrift" w:hAnsi="Bahnschrift" w:eastAsia="Bahnschrift" w:cs="Bahnschrift"/>
+          <w:b w:val="0"/>
+          <w:bCs w:val="0"/>
+          <w:sz w:val="28"/>
+          <w:szCs w:val="28"/>
+        </w:rPr>
+        <w:t xml:space="preserve">Partindo de Sistema de Informação, o sistema melhora toda a gestão do fluxo de informações, fortalecendo o suporte operacional e </w:t>
+      </w:r>
+      <w:r>
+        <w:rPr>
+          <w:rFonts w:ascii="Bahnschrift" w:hAnsi="Bahnschrift" w:eastAsia="Bahnschrift" w:cs="Bahnschrift"/>
+          <w:b w:val="0"/>
+          <w:bCs w:val="0"/>
+          <w:sz w:val="28"/>
+          <w:szCs w:val="28"/>
+        </w:rPr>
+        <w:t>fornecendo</w:t>
+      </w:r>
+      <w:r>
+        <w:rPr>
+          <w:rFonts w:ascii="Bahnschrift" w:hAnsi="Bahnschrift" w:eastAsia="Bahnschrift" w:cs="Bahnschrift"/>
+          <w:b w:val="0"/>
+          <w:bCs w:val="0"/>
+          <w:sz w:val="28"/>
+          <w:szCs w:val="28"/>
+        </w:rPr>
+        <w:t xml:space="preserve"> uma base bem estruturada para possíveis análises táticas, como volume de solicitação, identificação de problemas e </w:t>
+      </w:r>
+      <w:r>
+        <w:rPr>
+          <w:rFonts w:ascii="Bahnschrift" w:hAnsi="Bahnschrift" w:eastAsia="Bahnschrift" w:cs="Bahnschrift"/>
+          <w:b w:val="0"/>
+          <w:bCs w:val="0"/>
+          <w:sz w:val="28"/>
+          <w:szCs w:val="28"/>
+        </w:rPr>
+        <w:t>má</w:t>
+      </w:r>
+      <w:r>
+        <w:rPr>
+          <w:rFonts w:ascii="Bahnschrift" w:hAnsi="Bahnschrift" w:eastAsia="Bahnschrift" w:cs="Bahnschrift"/>
+          <w:b w:val="0"/>
+          <w:bCs w:val="0"/>
+          <w:sz w:val="28"/>
+          <w:szCs w:val="28"/>
+        </w:rPr>
+        <w:t>quinas recorrentes.</w:t>
+      </w:r>
+    </w:p>
+    <w:p>
+      <w:pPr>
+        <w:pStyle w:val="Normal"/>
+        <w:bidi w:val="0"/>
+        <w:ind w:left="0"/>
+        <w:jc w:val="both"/>
+        <w:rPr>
+          <w:rFonts w:ascii="Bahnschrift" w:hAnsi="Bahnschrift" w:eastAsia="Bahnschrift" w:cs="Bahnschrift"/>
+          <w:b w:val="0"/>
+          <w:bCs w:val="0"/>
+          <w:sz w:val="28"/>
+          <w:szCs w:val="28"/>
+        </w:rPr>
+      </w:pPr>
+      <w:r>
+        <w:rPr>
+          <w:rFonts w:ascii="Bahnschrift" w:hAnsi="Bahnschrift" w:eastAsia="Bahnschrift" w:cs="Bahnschrift"/>
+          <w:b w:val="0"/>
+          <w:bCs w:val="0"/>
+          <w:sz w:val="28"/>
+          <w:szCs w:val="28"/>
+        </w:rPr>
+        <w:t>Partindo de Engenharia de Software, aplica-se a modelagem de requisitos, análise de todos os processos, definição clara dos fluxos, escolha adequada de quais tecnologias utilizar e por final desenvolvimento de uma solução</w:t>
+      </w:r>
+      <w:r>
+        <w:rPr>
+          <w:rFonts w:ascii="Bahnschrift" w:hAnsi="Bahnschrift" w:eastAsia="Bahnschrift" w:cs="Bahnschrift"/>
+          <w:b w:val="0"/>
+          <w:bCs w:val="0"/>
+          <w:sz w:val="28"/>
+          <w:szCs w:val="28"/>
+        </w:rPr>
+        <w:t xml:space="preserve"> alinhadas às necessidades e reais problemas do usuário.</w:t>
+      </w:r>
+    </w:p>
+    <w:p>
+      <w:pPr>
+        <w:pStyle w:val="Normal"/>
+        <w:bidi w:val="0"/>
+        <w:ind w:left="0"/>
+        <w:jc w:val="both"/>
+        <w:rPr>
+          <w:rFonts w:ascii="Bahnschrift" w:hAnsi="Bahnschrift" w:eastAsia="Bahnschrift" w:cs="Bahnschrift"/>
+          <w:b w:val="0"/>
+          <w:bCs w:val="0"/>
+          <w:sz w:val="28"/>
+          <w:szCs w:val="28"/>
+        </w:rPr>
+      </w:pPr>
+      <w:r>
+        <w:rPr>
+          <w:rFonts w:ascii="Bahnschrift" w:hAnsi="Bahnschrift" w:eastAsia="Bahnschrift" w:cs="Bahnschrift"/>
+          <w:b w:val="0"/>
+          <w:bCs w:val="0"/>
+          <w:sz w:val="28"/>
+          <w:szCs w:val="28"/>
+        </w:rPr>
+        <w:t>Garantindo com essa integração que o sistema não apenas funcione tecnicamente, mas também gere valor organizacional e podendo ser reutilizado por outros setores da Prefeitura caso necessário.</w:t>
+      </w:r>
+    </w:p>
+    <w:p>
+      <w:pPr>
+        <w:pStyle w:val="Normal"/>
+        <w:suppressLineNumbers w:val="0"/>
+        <w:bidi w:val="0"/>
+        <w:spacing w:before="0" w:beforeAutospacing="off" w:after="0" w:afterAutospacing="off" w:line="259" w:lineRule="auto"/>
+        <w:ind w:left="0" w:right="0" w:hanging="340"/>
+        <w:jc w:val="both"/>
+        <w:rPr>
+          <w:rFonts w:ascii="Bahnschrift" w:hAnsi="Bahnschrift" w:eastAsia="Bahnschrift" w:cs="Bahnschrift"/>
+          <w:b w:val="1"/>
+          <w:bCs w:val="1"/>
+          <w:sz w:val="28"/>
+          <w:szCs w:val="28"/>
+        </w:rPr>
+      </w:pPr>
+    </w:p>
+    <w:p>
+      <w:pPr>
+        <w:pStyle w:val="Normal"/>
+        <w:numPr>
+          <w:ilvl w:val="1"/>
+          <w:numId w:val="1"/>
+        </w:numPr>
+        <w:suppressLineNumbers w:val="0"/>
+        <w:bidi w:val="0"/>
+        <w:spacing w:before="0" w:beforeAutospacing="off" w:after="0" w:afterAutospacing="off" w:line="259" w:lineRule="auto"/>
+        <w:ind w:left="0" w:right="0" w:hanging="340"/>
+        <w:jc w:val="both"/>
+        <w:rPr>
+          <w:rFonts w:ascii="Bahnschrift" w:hAnsi="Bahnschrift" w:eastAsia="Bahnschrift" w:cs="Bahnschrift"/>
+          <w:b w:val="1"/>
+          <w:bCs w:val="1"/>
+          <w:sz w:val="28"/>
+          <w:szCs w:val="28"/>
+        </w:rPr>
+      </w:pPr>
+      <w:r>
+        <w:rPr>
+          <w:rFonts w:ascii="Bahnschrift" w:hAnsi="Bahnschrift" w:eastAsia="Bahnschrift" w:cs="Bahnschrift"/>
+          <w:b w:val="1"/>
+          <w:bCs w:val="1"/>
+          <w:sz w:val="28"/>
+          <w:szCs w:val="28"/>
+        </w:rPr>
+        <w:t>A</w:t>
+      </w:r>
+      <w:r>
+        <w:rPr>
+          <w:rFonts w:ascii="Bahnschrift" w:hAnsi="Bahnschrift" w:eastAsia="Bahnschrift" w:cs="Bahnschrift"/>
+          <w:b w:val="1"/>
+          <w:bCs w:val="1"/>
+          <w:sz w:val="28"/>
+          <w:szCs w:val="28"/>
+        </w:rPr>
+        <w:t>prendizados e limitações</w:t>
+      </w:r>
+    </w:p>
+    <w:p>
+      <w:pPr>
+        <w:pStyle w:val="Normal"/>
+        <w:suppressLineNumbers w:val="0"/>
+        <w:bidi w:val="0"/>
+        <w:spacing w:before="0" w:beforeAutospacing="off" w:after="0" w:afterAutospacing="off" w:line="259" w:lineRule="auto"/>
+        <w:ind w:left="0" w:right="0"/>
+        <w:jc w:val="both"/>
+        <w:rPr>
+          <w:rFonts w:ascii="Bahnschrift" w:hAnsi="Bahnschrift" w:eastAsia="Bahnschrift" w:cs="Bahnschrift"/>
+          <w:b w:val="0"/>
+          <w:bCs w:val="0"/>
+          <w:sz w:val="28"/>
+          <w:szCs w:val="28"/>
+        </w:rPr>
+      </w:pPr>
+      <w:r>
+        <w:rPr>
+          <w:rFonts w:ascii="Bahnschrift" w:hAnsi="Bahnschrift" w:eastAsia="Bahnschrift" w:cs="Bahnschrift"/>
+          <w:b w:val="0"/>
+          <w:bCs w:val="0"/>
+          <w:sz w:val="28"/>
+          <w:szCs w:val="28"/>
+        </w:rPr>
+        <w:t xml:space="preserve">Durante todo o desenvolvimento ficou claro a importância da uma boa base sendo esta os requisitos, compreender o contexto organizacional e como pequenas falhas de </w:t>
+      </w:r>
+      <w:r>
+        <w:rPr>
+          <w:rFonts w:ascii="Bahnschrift" w:hAnsi="Bahnschrift" w:eastAsia="Bahnschrift" w:cs="Bahnschrift"/>
+          <w:b w:val="0"/>
+          <w:bCs w:val="0"/>
+          <w:sz w:val="28"/>
+          <w:szCs w:val="28"/>
+        </w:rPr>
+        <w:t>comunicação podem gerar grandes impactos nos processos.</w:t>
+      </w:r>
+    </w:p>
+    <w:p>
+      <w:pPr>
+        <w:pStyle w:val="Normal"/>
+        <w:suppressLineNumbers w:val="0"/>
+        <w:bidi w:val="0"/>
+        <w:spacing w:before="0" w:beforeAutospacing="off" w:after="0" w:afterAutospacing="off" w:line="259" w:lineRule="auto"/>
+        <w:ind w:left="0" w:right="0"/>
+        <w:jc w:val="both"/>
+        <w:rPr>
+          <w:rFonts w:ascii="Bahnschrift" w:hAnsi="Bahnschrift" w:eastAsia="Bahnschrift" w:cs="Bahnschrift"/>
+          <w:b w:val="0"/>
+          <w:bCs w:val="0"/>
+          <w:sz w:val="28"/>
+          <w:szCs w:val="28"/>
+        </w:rPr>
+      </w:pPr>
+      <w:r>
+        <w:rPr>
+          <w:rFonts w:ascii="Bahnschrift" w:hAnsi="Bahnschrift" w:eastAsia="Bahnschrift" w:cs="Bahnschrift"/>
+          <w:b w:val="0"/>
+          <w:bCs w:val="0"/>
+          <w:sz w:val="28"/>
+          <w:szCs w:val="28"/>
+        </w:rPr>
+        <w:t>Limitação, é um sistema dependente no uso do WhatsApp então caso o servidor público não tenha acesso devido a erro próprio ou</w:t>
+      </w:r>
+      <w:r>
+        <w:rPr>
+          <w:rFonts w:ascii="Bahnschrift" w:hAnsi="Bahnschrift" w:eastAsia="Bahnschrift" w:cs="Bahnschrift"/>
+          <w:b w:val="0"/>
+          <w:bCs w:val="0"/>
+          <w:sz w:val="28"/>
+          <w:szCs w:val="28"/>
+        </w:rPr>
+        <w:t xml:space="preserve"> até mesmo erro do WhatsApp já que dependemos dos servidores deles.</w:t>
+      </w:r>
+      <w:r>
+        <w:br/>
+      </w:r>
+      <w:r>
+        <w:rPr>
+          <w:rFonts w:ascii="Bahnschrift" w:hAnsi="Bahnschrift" w:eastAsia="Bahnschrift" w:cs="Bahnschrift"/>
+          <w:b w:val="0"/>
+          <w:bCs w:val="0"/>
+          <w:sz w:val="28"/>
+          <w:szCs w:val="28"/>
+        </w:rPr>
+        <w:t xml:space="preserve">Mesmo assim o sistema oferece uma ótima base para evoluções no futuro, fazendo efeito no agora da Prefeitura </w:t>
+      </w:r>
+      <w:r>
+        <w:rPr>
+          <w:rFonts w:ascii="Bahnschrift" w:hAnsi="Bahnschrift" w:eastAsia="Bahnschrift" w:cs="Bahnschrift"/>
+          <w:b w:val="0"/>
+          <w:bCs w:val="0"/>
+          <w:sz w:val="28"/>
+          <w:szCs w:val="28"/>
+        </w:rPr>
+        <w:t>e</w:t>
+      </w:r>
+      <w:r>
+        <w:rPr>
+          <w:rFonts w:ascii="Bahnschrift" w:hAnsi="Bahnschrift" w:eastAsia="Bahnschrift" w:cs="Bahnschrift"/>
+          <w:b w:val="0"/>
+          <w:bCs w:val="0"/>
+          <w:sz w:val="28"/>
+          <w:szCs w:val="28"/>
+        </w:rPr>
+        <w:t xml:space="preserve"> quaisquer outros problemas encontrados.</w:t>
+      </w:r>
     </w:p>
     <w:sectPr>
       <w:type w:val="nextPage"/>
@@ -2118,12 +3527,12 @@
 <file path=word/intelligence2.xml><?xml version="1.0" encoding="utf-8"?>
 <int2:intelligence xmlns:int2="http://schemas.microsoft.com/office/intelligence/2020/intelligence">
   <int2:observations>
+    <int2:textHash int2:hashCode="Qf4I/A3UTnn3md" int2:id="pCN1Ivms">
+      <int2:state int2:type="spell" int2:value="Rejected"/>
+    </int2:textHash>
     <int2:textHash int2:hashCode="q9T7Ig8Q6M+NmD" int2:id="Ng7jMHCj">
       <int2:state int2:type="spell" int2:value="Rejected"/>
     </int2:textHash>
-    <int2:bookmark int2:bookmarkName="_Int_SX4ecsJY" int2:invalidationBookmarkName="" int2:hashCode="RzmeT56auxc+EX" int2:id="lqPC9EYv">
-      <int2:state int2:type="spell" int2:value="Rejected"/>
-    </int2:bookmark>
   </int2:observations>
   <int2:intelligenceSettings/>
 </int2:intelligence>
@@ -2131,6 +3540,118 @@
 
 <file path=word/numbering.xml><?xml version="1.0" encoding="utf-8"?>
 <w:numbering xmlns:w="http://schemas.openxmlformats.org/wordprocessingml/2006/main" xmlns:o="urn:schemas-microsoft-com:office:office" xmlns:r="http://schemas.openxmlformats.org/officeDocument/2006/relationships" xmlns:v="urn:schemas-microsoft-com:vml" xmlns:mc="http://schemas.openxmlformats.org/markup-compatibility/2006" xmlns:w14="http://schemas.microsoft.com/office/word/2010/wordml" mc:Ignorable="w14">
+  <w:abstractNum xmlns:w="http://schemas.openxmlformats.org/wordprocessingml/2006/main" w:abstractNumId="10">
+    <w:nsid w:val="47ebbb17"/>
+    <w:multiLevelType xmlns:w="http://schemas.openxmlformats.org/wordprocessingml/2006/main" w:val="hybridMultilevel"/>
+    <w:lvl xmlns:w="http://schemas.openxmlformats.org/wordprocessingml/2006/main" w:ilvl="0">
+      <w:start w:val="1"/>
+      <w:numFmt w:val="bullet"/>
+      <w:lvlText w:val=""/>
+      <w:lvlJc w:val="left"/>
+      <w:pPr>
+        <w:ind w:left="720" w:hanging="360"/>
+      </w:pPr>
+      <w:rPr>
+        <w:rFonts w:hint="default" w:ascii="Symbol" w:hAnsi="Symbol"/>
+      </w:rPr>
+    </w:lvl>
+    <w:lvl xmlns:w="http://schemas.openxmlformats.org/wordprocessingml/2006/main" w:ilvl="1">
+      <w:start w:val="1"/>
+      <w:numFmt w:val="bullet"/>
+      <w:lvlText w:val="o"/>
+      <w:lvlJc w:val="left"/>
+      <w:pPr>
+        <w:ind w:left="1440" w:hanging="360"/>
+      </w:pPr>
+      <w:rPr>
+        <w:rFonts w:hint="default" w:ascii="Courier New" w:hAnsi="Courier New"/>
+      </w:rPr>
+    </w:lvl>
+    <w:lvl xmlns:w="http://schemas.openxmlformats.org/wordprocessingml/2006/main" w:ilvl="2">
+      <w:start w:val="1"/>
+      <w:numFmt w:val="bullet"/>
+      <w:lvlText w:val=""/>
+      <w:lvlJc w:val="left"/>
+      <w:pPr>
+        <w:ind w:left="2160" w:hanging="360"/>
+      </w:pPr>
+      <w:rPr>
+        <w:rFonts w:hint="default" w:ascii="Wingdings" w:hAnsi="Wingdings"/>
+      </w:rPr>
+    </w:lvl>
+    <w:lvl xmlns:w="http://schemas.openxmlformats.org/wordprocessingml/2006/main" w:ilvl="3">
+      <w:start w:val="1"/>
+      <w:numFmt w:val="bullet"/>
+      <w:lvlText w:val=""/>
+      <w:lvlJc w:val="left"/>
+      <w:pPr>
+        <w:ind w:left="2880" w:hanging="360"/>
+      </w:pPr>
+      <w:rPr>
+        <w:rFonts w:hint="default" w:ascii="Symbol" w:hAnsi="Symbol"/>
+      </w:rPr>
+    </w:lvl>
+    <w:lvl xmlns:w="http://schemas.openxmlformats.org/wordprocessingml/2006/main" w:ilvl="4">
+      <w:start w:val="1"/>
+      <w:numFmt w:val="bullet"/>
+      <w:lvlText w:val="o"/>
+      <w:lvlJc w:val="left"/>
+      <w:pPr>
+        <w:ind w:left="3600" w:hanging="360"/>
+      </w:pPr>
+      <w:rPr>
+        <w:rFonts w:hint="default" w:ascii="Courier New" w:hAnsi="Courier New"/>
+      </w:rPr>
+    </w:lvl>
+    <w:lvl xmlns:w="http://schemas.openxmlformats.org/wordprocessingml/2006/main" w:ilvl="5">
+      <w:start w:val="1"/>
+      <w:numFmt w:val="bullet"/>
+      <w:lvlText w:val=""/>
+      <w:lvlJc w:val="left"/>
+      <w:pPr>
+        <w:ind w:left="4320" w:hanging="360"/>
+      </w:pPr>
+      <w:rPr>
+        <w:rFonts w:hint="default" w:ascii="Wingdings" w:hAnsi="Wingdings"/>
+      </w:rPr>
+    </w:lvl>
+    <w:lvl xmlns:w="http://schemas.openxmlformats.org/wordprocessingml/2006/main" w:ilvl="6">
+      <w:start w:val="1"/>
+      <w:numFmt w:val="bullet"/>
+      <w:lvlText w:val=""/>
+      <w:lvlJc w:val="left"/>
+      <w:pPr>
+        <w:ind w:left="5040" w:hanging="360"/>
+      </w:pPr>
+      <w:rPr>
+        <w:rFonts w:hint="default" w:ascii="Symbol" w:hAnsi="Symbol"/>
+      </w:rPr>
+    </w:lvl>
+    <w:lvl xmlns:w="http://schemas.openxmlformats.org/wordprocessingml/2006/main" w:ilvl="7">
+      <w:start w:val="1"/>
+      <w:numFmt w:val="bullet"/>
+      <w:lvlText w:val="o"/>
+      <w:lvlJc w:val="left"/>
+      <w:pPr>
+        <w:ind w:left="5760" w:hanging="360"/>
+      </w:pPr>
+      <w:rPr>
+        <w:rFonts w:hint="default" w:ascii="Courier New" w:hAnsi="Courier New"/>
+      </w:rPr>
+    </w:lvl>
+    <w:lvl xmlns:w="http://schemas.openxmlformats.org/wordprocessingml/2006/main" w:ilvl="8">
+      <w:start w:val="1"/>
+      <w:numFmt w:val="bullet"/>
+      <w:lvlText w:val=""/>
+      <w:lvlJc w:val="left"/>
+      <w:pPr>
+        <w:ind w:left="6480" w:hanging="360"/>
+      </w:pPr>
+      <w:rPr>
+        <w:rFonts w:hint="default" w:ascii="Wingdings" w:hAnsi="Wingdings"/>
+      </w:rPr>
+    </w:lvl>
+  </w:abstractNum>
   <w:abstractNum xmlns:w="http://schemas.openxmlformats.org/wordprocessingml/2006/main" w:abstractNumId="9">
     <w:nsid w:val="19e2d804"/>
     <w:multiLevelType xmlns:w="http://schemas.openxmlformats.org/wordprocessingml/2006/main" w:val="hybridMultilevel"/>
@@ -3233,6 +4754,9 @@
     </w:lvl>
     <w:nsid w:val="421fc284"/>
   </w:abstractNum>
+  <w:num w:numId="10">
+    <w:abstractNumId w:val="10"/>
+  </w:num>
   <w:num w:numId="9">
     <w:abstractNumId w:val="9"/>
   </w:num>

</xml_diff>